<commit_message>
change template and gen onefile
</commit_message>
<xml_diff>
--- a/assets/doc_template.docx
+++ b/assets/doc_template.docx
@@ -183,19 +183,11 @@
     </w:p>
     <w:p>
       <w:pPr>
-        <w:spacing w:after="120" w:line="240" w:lineRule="auto"/>
         <w:jc w:val="left"/>
         <w:rPr>
           <w:rFonts w:ascii="Times New Roman" w:hAnsi="Times New Roman" w:cs="Times New Roman"/>
-        </w:rPr>
-      </w:pPr>
-    </w:p>
-    <w:p>
-      <w:pPr>
-        <w:pStyle w:val="Heading1"/>
-        <w:jc w:val="left"/>
-        <w:rPr>
-          <w:rFonts w:ascii="Times New Roman" w:hAnsi="Times New Roman" w:cs="Times New Roman"/>
+          <w:sz w:val="24"/>
+          <w:szCs w:val="20"/>
         </w:rPr>
       </w:pPr>
     </w:p>

</xml_diff>